<commit_message>
Debut d'option de creation de Timbre
</commit_message>
<xml_diff>
--- a/Design-Typograhy-colors-components-charte-graphique_diagramme_projet01.docx
+++ b/Design-Typograhy-colors-components-charte-graphique_diagramme_projet01.docx
@@ -3,10 +3,141 @@
 <w:document xmlns:wpc="http://schemas.microsoft.com/office/word/2010/wordprocessingCanvas" xmlns:cx="http://schemas.microsoft.com/office/drawing/2014/chartex" xmlns:cx1="http://schemas.microsoft.com/office/drawing/2015/9/8/chartex" xmlns:cx2="http://schemas.microsoft.com/office/drawing/2015/10/21/chartex" xmlns:cx3="http://schemas.microsoft.com/office/drawing/2016/5/9/chartex" xmlns:cx4="http://schemas.microsoft.com/office/drawing/2016/5/10/chartex" xmlns:cx5="http://schemas.microsoft.com/office/drawing/2016/5/11/chartex" xmlns:cx6="http://schemas.microsoft.com/office/drawing/2016/5/12/chartex" xmlns:cx7="http://schemas.microsoft.com/office/drawing/2016/5/13/chartex" xmlns:cx8="http://schemas.microsoft.com/office/drawing/2016/5/14/chartex" xmlns:mc="http://schemas.openxmlformats.org/markup-compatibility/2006" xmlns:aink="http://schemas.microsoft.com/office/drawing/2016/ink" xmlns:am3d="http://schemas.microsoft.com/office/drawing/2017/model3d" xmlns:o="urn:schemas-microsoft-com:office:office" xmlns:oel="http://schemas.microsoft.com/office/2019/extlst" xmlns:r="http://schemas.openxmlformats.org/officeDocument/2006/relationships" xmlns:m="http://schemas.openxmlformats.org/officeDocument/2006/math" xmlns:v="urn:schemas-microsoft-com:vml" xmlns:wp14="http://schemas.microsoft.com/office/word/2010/wordprocessingDrawing" xmlns:wp="http://schemas.openxmlformats.org/drawingml/2006/wordprocessingDrawing" xmlns:w10="urn:schemas-microsoft-com:office:word" xmlns:w="http://schemas.openxmlformats.org/wordprocessingml/2006/main" xmlns:w14="http://schemas.microsoft.com/office/word/2010/wordml" xmlns:w15="http://schemas.microsoft.com/office/word/2012/wordml" xmlns:w16cex="http://schemas.microsoft.com/office/word/2018/wordml/cex" xmlns:w16cid="http://schemas.microsoft.com/office/word/2016/wordml/cid" xmlns:w16="http://schemas.microsoft.com/office/word/2018/wordml" xmlns:w16du="http://schemas.microsoft.com/office/word/2023/wordml/word16du" xmlns:w16sdtdh="http://schemas.microsoft.com/office/word/2020/wordml/sdtdatahash" xmlns:w16sdtfl="http://schemas.microsoft.com/office/word/2024/wordml/sdtformatlock" xmlns:w16se="http://schemas.microsoft.com/office/word/2015/wordml/symex" xmlns:wpg="http://schemas.microsoft.com/office/word/2010/wordprocessingGroup" xmlns:wpi="http://schemas.microsoft.com/office/word/2010/wordprocessingInk" xmlns:wne="http://schemas.microsoft.com/office/word/2006/wordml" xmlns:wps="http://schemas.microsoft.com/office/word/2010/wordprocessingShape" mc:Ignorable="w14 w15 w16se w16cid w16 w16cex w16sdtdh w16sdtfl w16du wp14">
   <w:body>
     <w:p>
+      <w:pPr>
+        <w:rPr>
+          <w:b/>
+          <w:bCs/>
+        </w:rPr>
+      </w:pPr>
       <w:r>
         <w:rPr>
+          <w:b/>
+          <w:bCs/>
+        </w:rPr>
+        <w:t>Lien vers le github:</w:t>
+      </w:r>
+    </w:p>
+    <w:p>
+      <w:hyperlink r:id="rId4" w:history="1">
+        <w:r>
+          <w:rPr>
+            <w:rStyle w:val="Hyperlink"/>
+          </w:rPr>
+          <w:t>https://github.com/sammylood/projet01_v02.git</w:t>
+        </w:r>
+      </w:hyperlink>
+    </w:p>
+    <w:p>
+      <w:pPr>
+        <w:rPr>
+          <w:lang w:val="fr-CA"/>
+        </w:rPr>
+      </w:pPr>
+      <w:r>
+        <w:rPr>
+          <w:lang w:val="fr-CA"/>
+        </w:rPr>
+        <w:t>J’ai changé de Repository p</w:t>
+      </w:r>
+      <w:r>
+        <w:rPr>
+          <w:lang w:val="fr-CA"/>
+        </w:rPr>
+        <w:t>arce que j’avais recommencé le projet en me basant sur un projet que j’ai fait l’an dernier. Pour éviter des mélanges, j’ai créé un nouveau Repo.</w:t>
+      </w:r>
+    </w:p>
+    <w:p>
+      <w:pPr>
+        <w:rPr>
+          <w:lang w:val="fr-CA"/>
+        </w:rPr>
+      </w:pPr>
+      <w:r>
+        <w:rPr>
+          <w:lang w:val="fr-CA"/>
+        </w:rPr>
+        <w:t>Je n’ai pas beaucoup de commits dans cette version mais j’en avais plus dans l’ancienne version.</w:t>
+      </w:r>
+    </w:p>
+    <w:p>
+      <w:pPr>
+        <w:rPr>
+          <w:b/>
+          <w:bCs/>
+          <w:lang w:val="fr-CA"/>
+        </w:rPr>
+      </w:pPr>
+      <w:r>
+        <w:rPr>
+          <w:b/>
+          <w:bCs/>
+          <w:lang w:val="fr-CA"/>
+        </w:rPr>
+        <w:t>Lien vers le WEBDEV :</w:t>
+      </w:r>
+    </w:p>
+    <w:p>
+      <w:pPr>
+        <w:rPr>
+          <w:lang w:val="fr-CA"/>
+        </w:rPr>
+      </w:pPr>
+      <w:hyperlink r:id="rId5" w:history="1">
+        <w:r>
+          <w:rPr>
+            <w:rStyle w:val="Hyperlink"/>
+            <w:lang w:val="fr-CA"/>
+          </w:rPr>
+          <w:t>https://e0366635.webdev.cmaisonneuve.qc.ca/projet01_v02/client/home</w:t>
+        </w:r>
+      </w:hyperlink>
+    </w:p>
+    <w:p>
+      <w:pPr>
+        <w:rPr>
+          <w:lang w:val="fr-CA"/>
+        </w:rPr>
+      </w:pPr>
+    </w:p>
+    <w:p>
+      <w:pPr>
+        <w:rPr>
+          <w:lang w:val="fr-CA"/>
+        </w:rPr>
+      </w:pPr>
+      <w:r>
+        <w:rPr>
+          <w:lang w:val="fr-CA"/>
+        </w:rPr>
+        <w:t xml:space="preserve">Dans le document : </w:t>
+      </w:r>
+      <w:r>
+        <w:rPr>
+          <w:b/>
+          <w:bCs/>
+          <w:lang w:val="fr-CA"/>
+        </w:rPr>
+        <w:t>Backlog-Main Story View_sprint02.csv</w:t>
+      </w:r>
+      <w:r>
+        <w:rPr>
+          <w:lang w:val="fr-CA"/>
+        </w:rPr>
+        <w:t xml:space="preserve"> se t</w:t>
+      </w:r>
+      <w:r>
+        <w:rPr>
+          <w:lang w:val="fr-CA"/>
+        </w:rPr>
+        <w:t>rouve une liste des tâches que j’ai exécuter et le temps très approximatif que ça m’a pris. Il y a aussi la liste de tâches à prévoir pour le sprint 03.</w:t>
+      </w:r>
+    </w:p>
+    <w:p>
+      <w:r>
+        <w:rPr>
           <w:noProof/>
         </w:rPr>
+        <w:lastRenderedPageBreak/>
         <w:drawing>
           <wp:inline distT="0" distB="0" distL="0" distR="0" wp14:anchorId="684772AB" wp14:editId="337E9343">
             <wp:extent cx="5934075" cy="4772025"/>
@@ -25,7 +156,7 @@
                     </pic:cNvPicPr>
                   </pic:nvPicPr>
                   <pic:blipFill>
-                    <a:blip r:embed="rId4">
+                    <a:blip r:embed="rId6">
                       <a:extLst>
                         <a:ext uri="{28A0092B-C50C-407E-A947-70E740481C1C}">
                           <a14:useLocalDpi xmlns:a14="http://schemas.microsoft.com/office/drawing/2010/main" val="0"/>
@@ -79,7 +210,7 @@
                     </pic:cNvPicPr>
                   </pic:nvPicPr>
                   <pic:blipFill>
-                    <a:blip r:embed="rId5">
+                    <a:blip r:embed="rId7">
                       <a:extLst>
                         <a:ext uri="{28A0092B-C50C-407E-A947-70E740481C1C}">
                           <a14:useLocalDpi xmlns:a14="http://schemas.microsoft.com/office/drawing/2010/main" val="0"/>
@@ -133,7 +264,7 @@
                     </pic:cNvPicPr>
                   </pic:nvPicPr>
                   <pic:blipFill>
-                    <a:blip r:embed="rId6">
+                    <a:blip r:embed="rId8">
                       <a:extLst>
                         <a:ext uri="{28A0092B-C50C-407E-A947-70E740481C1C}">
                           <a14:useLocalDpi xmlns:a14="http://schemas.microsoft.com/office/drawing/2010/main" val="0"/>
@@ -187,7 +318,7 @@
                     </pic:cNvPicPr>
                   </pic:nvPicPr>
                   <pic:blipFill>
-                    <a:blip r:embed="rId7">
+                    <a:blip r:embed="rId9">
                       <a:extLst>
                         <a:ext uri="{28A0092B-C50C-407E-A947-70E740481C1C}">
                           <a14:useLocalDpi xmlns:a14="http://schemas.microsoft.com/office/drawing/2010/main" val="0"/>
@@ -241,7 +372,7 @@
                     </pic:cNvPicPr>
                   </pic:nvPicPr>
                   <pic:blipFill>
-                    <a:blip r:embed="rId8">
+                    <a:blip r:embed="rId10">
                       <a:extLst>
                         <a:ext uri="{28A0092B-C50C-407E-A947-70E740481C1C}">
                           <a14:useLocalDpi xmlns:a14="http://schemas.microsoft.com/office/drawing/2010/main" val="0"/>
@@ -1200,6 +1331,29 @@
       <w:spacing w:val="5"/>
     </w:rPr>
   </w:style>
+  <w:style w:type="character" w:styleId="Hyperlink">
+    <w:name w:val="Hyperlink"/>
+    <w:basedOn w:val="DefaultParagraphFont"/>
+    <w:uiPriority w:val="99"/>
+    <w:unhideWhenUsed/>
+    <w:rsid w:val="00110DB2"/>
+    <w:rPr>
+      <w:color w:val="467886" w:themeColor="hyperlink"/>
+      <w:u w:val="single"/>
+    </w:rPr>
+  </w:style>
+  <w:style w:type="character" w:styleId="UnresolvedMention">
+    <w:name w:val="Unresolved Mention"/>
+    <w:basedOn w:val="DefaultParagraphFont"/>
+    <w:uiPriority w:val="99"/>
+    <w:semiHidden/>
+    <w:unhideWhenUsed/>
+    <w:rsid w:val="00110DB2"/>
+    <w:rPr>
+      <w:color w:val="605E5C"/>
+      <w:shd w:val="clear" w:color="auto" w:fill="E1DFDD"/>
+    </w:rPr>
+  </w:style>
 </w:styles>
 </file>
 

</xml_diff>